<commit_message>
TFS 14118 - Add Quality Now Coaching Log Summary Report;
git-tfs-id: [https://tfs.omnicloud.local/tfs/cco%20program/]$/eCoaching_V2;C42080
</commit_message>
<xml_diff>
--- a/Design/DD/Web/CCO_eCoaching_Log_Admin_Report_DD.docx
+++ b/Design/DD/Web/CCO_eCoaching_Log_Admin_Report_DD.docx
@@ -101,25 +101,7 @@
           <w:sz w:val="32"/>
           <w:szCs w:val="32"/>
         </w:rPr>
-        <w:t xml:space="preserve">Detail Design: CCO </w:t>
-      </w:r>
-      <w:proofErr w:type="spellStart"/>
-      <w:r>
-        <w:rPr>
-          <w:rFonts w:ascii="Arial" w:hAnsi="Arial" w:cs="Arial"/>
-          <w:sz w:val="32"/>
-          <w:szCs w:val="32"/>
-        </w:rPr>
-        <w:t>eCoaching</w:t>
-      </w:r>
-      <w:proofErr w:type="spellEnd"/>
-      <w:r>
-        <w:rPr>
-          <w:rFonts w:ascii="Arial" w:hAnsi="Arial" w:cs="Arial"/>
-          <w:sz w:val="32"/>
-          <w:szCs w:val="32"/>
-        </w:rPr>
-        <w:t xml:space="preserve"> Admin Report</w:t>
+        <w:t>Detail Design: CCO eCoaching Admin Report</w:t>
       </w:r>
     </w:p>
     <w:p>
@@ -754,23 +736,7 @@
                 <w:color w:val="000000"/>
                 <w:sz w:val="20"/>
               </w:rPr>
-              <w:t xml:space="preserve">TFS 5908 – Create Summary </w:t>
-            </w:r>
-            <w:proofErr w:type="spellStart"/>
-            <w:r>
-              <w:rPr>
-                <w:color w:val="000000"/>
-                <w:sz w:val="20"/>
-              </w:rPr>
-              <w:t>eCoaching</w:t>
-            </w:r>
-            <w:proofErr w:type="spellEnd"/>
-            <w:r>
-              <w:rPr>
-                <w:color w:val="000000"/>
-                <w:sz w:val="20"/>
-              </w:rPr>
-              <w:t xml:space="preserve"> Reports.</w:t>
+              <w:t>TFS 5908 – Create Summary eCoaching Reports.</w:t>
             </w:r>
           </w:p>
         </w:tc>
@@ -820,6 +786,12 @@
                 <w:sz w:val="20"/>
               </w:rPr>
             </w:pPr>
+            <w:r>
+              <w:rPr>
+                <w:sz w:val="20"/>
+              </w:rPr>
+              <w:t>04/08/2019</w:t>
+            </w:r>
           </w:p>
         </w:tc>
         <w:tc>
@@ -836,6 +808,13 @@
                 <w:sz w:val="20"/>
               </w:rPr>
             </w:pPr>
+            <w:r>
+              <w:rPr>
+                <w:color w:val="000000"/>
+                <w:sz w:val="20"/>
+              </w:rPr>
+              <w:t>TFS 13333 – Add Quality Now Coaching Log Summary Report;</w:t>
+            </w:r>
           </w:p>
         </w:tc>
         <w:tc>
@@ -851,6 +830,12 @@
                 <w:sz w:val="20"/>
               </w:rPr>
             </w:pPr>
+            <w:r>
+              <w:rPr>
+                <w:sz w:val="20"/>
+              </w:rPr>
+              <w:t>Lili Huang</w:t>
+            </w:r>
           </w:p>
         </w:tc>
       </w:tr>
@@ -959,7 +944,7 @@
       <w:r>
         <w:fldChar w:fldCharType="separate"/>
       </w:r>
-      <w:hyperlink w:anchor="_Toc479938889" w:history="1">
+      <w:hyperlink w:anchor="_Toc5354229" w:history="1">
         <w:r>
           <w:rPr>
             <w:rStyle w:val="Hyperlink"/>
@@ -1004,7 +989,7 @@
             <w:noProof/>
             <w:webHidden/>
           </w:rPr>
-          <w:instrText xml:space="preserve"> PAGEREF _Toc479938889 \h </w:instrText>
+          <w:instrText xml:space="preserve"> PAGEREF _Toc5354229 \h </w:instrText>
         </w:r>
         <w:r>
           <w:rPr>
@@ -1049,7 +1034,7 @@
           <w:szCs w:val="22"/>
         </w:rPr>
       </w:pPr>
-      <w:hyperlink w:anchor="_Toc479938890" w:history="1">
+      <w:hyperlink w:anchor="_Toc5354230" w:history="1">
         <w:r>
           <w:rPr>
             <w:rStyle w:val="Hyperlink"/>
@@ -1094,7 +1079,7 @@
             <w:noProof/>
             <w:webHidden/>
           </w:rPr>
-          <w:instrText xml:space="preserve"> PAGEREF _Toc479938890 \h </w:instrText>
+          <w:instrText xml:space="preserve"> PAGEREF _Toc5354230 \h </w:instrText>
         </w:r>
         <w:r>
           <w:rPr>
@@ -1139,7 +1124,7 @@
           <w:szCs w:val="22"/>
         </w:rPr>
       </w:pPr>
-      <w:hyperlink w:anchor="_Toc479938891" w:history="1">
+      <w:hyperlink w:anchor="_Toc5354231" w:history="1">
         <w:r>
           <w:rPr>
             <w:rStyle w:val="Hyperlink"/>
@@ -1182,7 +1167,7 @@
             <w:noProof/>
             <w:webHidden/>
           </w:rPr>
-          <w:instrText xml:space="preserve"> PAGEREF _Toc479938891 \h </w:instrText>
+          <w:instrText xml:space="preserve"> PAGEREF _Toc5354231 \h </w:instrText>
         </w:r>
         <w:r>
           <w:rPr>
@@ -1227,7 +1212,7 @@
           <w:szCs w:val="22"/>
         </w:rPr>
       </w:pPr>
-      <w:hyperlink w:anchor="_Toc479938892" w:history="1">
+      <w:hyperlink w:anchor="_Toc5354232" w:history="1">
         <w:r>
           <w:rPr>
             <w:rStyle w:val="Hyperlink"/>
@@ -1270,7 +1255,7 @@
             <w:noProof/>
             <w:webHidden/>
           </w:rPr>
-          <w:instrText xml:space="preserve"> PAGEREF _Toc479938892 \h </w:instrText>
+          <w:instrText xml:space="preserve"> PAGEREF _Toc5354232 \h </w:instrText>
         </w:r>
         <w:r>
           <w:rPr>
@@ -1315,7 +1300,7 @@
           <w:szCs w:val="22"/>
         </w:rPr>
       </w:pPr>
-      <w:hyperlink w:anchor="_Toc479938893" w:history="1">
+      <w:hyperlink w:anchor="_Toc5354233" w:history="1">
         <w:r>
           <w:rPr>
             <w:rStyle w:val="Hyperlink"/>
@@ -1358,7 +1343,7 @@
             <w:noProof/>
             <w:webHidden/>
           </w:rPr>
-          <w:instrText xml:space="preserve"> PAGEREF _Toc479938893 \h </w:instrText>
+          <w:instrText xml:space="preserve"> PAGEREF _Toc5354233 \h </w:instrText>
         </w:r>
         <w:r>
           <w:rPr>
@@ -1403,7 +1388,7 @@
           <w:szCs w:val="22"/>
         </w:rPr>
       </w:pPr>
-      <w:hyperlink w:anchor="_Toc479938894" w:history="1">
+      <w:hyperlink w:anchor="_Toc5354234" w:history="1">
         <w:r>
           <w:rPr>
             <w:rStyle w:val="Hyperlink"/>
@@ -1425,7 +1410,7 @@
             <w:rStyle w:val="Hyperlink"/>
             <w:noProof/>
           </w:rPr>
-          <w:t>RunWarningSummary action</w:t>
+          <w:t>RunCoachingSummaryQN action</w:t>
         </w:r>
         <w:r>
           <w:rPr>
@@ -1446,7 +1431,7 @@
             <w:noProof/>
             <w:webHidden/>
           </w:rPr>
-          <w:instrText xml:space="preserve"> PAGEREF _Toc479938894 \h </w:instrText>
+          <w:instrText xml:space="preserve"> PAGEREF _Toc5354234 \h </w:instrText>
         </w:r>
         <w:r>
           <w:rPr>
@@ -1491,7 +1476,7 @@
           <w:szCs w:val="22"/>
         </w:rPr>
       </w:pPr>
-      <w:hyperlink w:anchor="_Toc479938895" w:history="1">
+      <w:hyperlink w:anchor="_Toc5354235" w:history="1">
         <w:r>
           <w:rPr>
             <w:rStyle w:val="Hyperlink"/>
@@ -1513,7 +1498,7 @@
             <w:rStyle w:val="Hyperlink"/>
             <w:noProof/>
           </w:rPr>
-          <w:t>RunHierarchySummary action</w:t>
+          <w:t>RunWarningSummary action</w:t>
         </w:r>
         <w:r>
           <w:rPr>
@@ -1534,7 +1519,7 @@
             <w:noProof/>
             <w:webHidden/>
           </w:rPr>
-          <w:instrText xml:space="preserve"> PAGEREF _Toc479938895 \h </w:instrText>
+          <w:instrText xml:space="preserve"> PAGEREF _Toc5354235 \h </w:instrText>
         </w:r>
         <w:r>
           <w:rPr>
@@ -1579,7 +1564,7 @@
           <w:szCs w:val="22"/>
         </w:rPr>
       </w:pPr>
-      <w:hyperlink w:anchor="_Toc479938896" w:history="1">
+      <w:hyperlink w:anchor="_Toc5354236" w:history="1">
         <w:r>
           <w:rPr>
             <w:rStyle w:val="Hyperlink"/>
@@ -1601,6 +1586,94 @@
             <w:rStyle w:val="Hyperlink"/>
             <w:noProof/>
           </w:rPr>
+          <w:t>RunHierarchySummary action</w:t>
+        </w:r>
+        <w:r>
+          <w:rPr>
+            <w:noProof/>
+            <w:webHidden/>
+          </w:rPr>
+          <w:tab/>
+        </w:r>
+        <w:r>
+          <w:rPr>
+            <w:noProof/>
+            <w:webHidden/>
+          </w:rPr>
+          <w:fldChar w:fldCharType="begin"/>
+        </w:r>
+        <w:r>
+          <w:rPr>
+            <w:noProof/>
+            <w:webHidden/>
+          </w:rPr>
+          <w:instrText xml:space="preserve"> PAGEREF _Toc5354236 \h </w:instrText>
+        </w:r>
+        <w:r>
+          <w:rPr>
+            <w:noProof/>
+            <w:webHidden/>
+          </w:rPr>
+        </w:r>
+        <w:r>
+          <w:rPr>
+            <w:noProof/>
+            <w:webHidden/>
+          </w:rPr>
+          <w:fldChar w:fldCharType="separate"/>
+        </w:r>
+        <w:r>
+          <w:rPr>
+            <w:noProof/>
+            <w:webHidden/>
+          </w:rPr>
+          <w:t>4</w:t>
+        </w:r>
+        <w:r>
+          <w:rPr>
+            <w:noProof/>
+            <w:webHidden/>
+          </w:rPr>
+          <w:fldChar w:fldCharType="end"/>
+        </w:r>
+      </w:hyperlink>
+    </w:p>
+    <w:p>
+      <w:pPr>
+        <w:pStyle w:val="TOC2"/>
+        <w:tabs>
+          <w:tab w:val="left" w:pos="880"/>
+          <w:tab w:val="right" w:leader="dot" w:pos="9350"/>
+        </w:tabs>
+        <w:rPr>
+          <w:rFonts w:asciiTheme="minorHAnsi" w:eastAsiaTheme="minorEastAsia" w:hAnsiTheme="minorHAnsi" w:cstheme="minorBidi"/>
+          <w:noProof/>
+          <w:sz w:val="22"/>
+          <w:szCs w:val="22"/>
+        </w:rPr>
+      </w:pPr>
+      <w:hyperlink w:anchor="_Toc5354237" w:history="1">
+        <w:r>
+          <w:rPr>
+            <w:rStyle w:val="Hyperlink"/>
+            <w:noProof/>
+          </w:rPr>
+          <w:t>2.1.6.</w:t>
+        </w:r>
+        <w:r>
+          <w:rPr>
+            <w:rFonts w:asciiTheme="minorHAnsi" w:eastAsiaTheme="minorEastAsia" w:hAnsiTheme="minorHAnsi" w:cstheme="minorBidi"/>
+            <w:noProof/>
+            <w:sz w:val="22"/>
+            <w:szCs w:val="22"/>
+          </w:rPr>
+          <w:tab/>
+        </w:r>
+        <w:r>
+          <w:rPr>
+            <w:rStyle w:val="Hyperlink"/>
+            <w:noProof/>
+          </w:rPr>
           <w:t>RunAdminActivitySummary action</w:t>
         </w:r>
         <w:r>
@@ -1622,7 +1695,7 @@
             <w:noProof/>
             <w:webHidden/>
           </w:rPr>
-          <w:instrText xml:space="preserve"> PAGEREF _Toc479938896 \h </w:instrText>
+          <w:instrText xml:space="preserve"> PAGEREF _Toc5354237 \h </w:instrText>
         </w:r>
         <w:r>
           <w:rPr>
@@ -1667,7 +1740,7 @@
           <w:szCs w:val="22"/>
         </w:rPr>
       </w:pPr>
-      <w:hyperlink w:anchor="_Toc479938897" w:history="1">
+      <w:hyperlink w:anchor="_Toc5354238" w:history="1">
         <w:r>
           <w:rPr>
             <w:rStyle w:val="Hyperlink"/>
@@ -1712,7 +1785,7 @@
             <w:noProof/>
             <w:webHidden/>
           </w:rPr>
-          <w:instrText xml:space="preserve"> PAGEREF _Toc479938897 \h </w:instrText>
+          <w:instrText xml:space="preserve"> PAGEREF _Toc5354238 \h </w:instrText>
         </w:r>
         <w:r>
           <w:rPr>
@@ -1757,7 +1830,7 @@
           <w:szCs w:val="22"/>
         </w:rPr>
       </w:pPr>
-      <w:hyperlink w:anchor="_Toc479938898" w:history="1">
+      <w:hyperlink w:anchor="_Toc5354239" w:history="1">
         <w:r>
           <w:rPr>
             <w:rStyle w:val="Hyperlink"/>
@@ -1800,7 +1873,7 @@
             <w:noProof/>
             <w:webHidden/>
           </w:rPr>
-          <w:instrText xml:space="preserve"> PAGEREF _Toc479938898 \h </w:instrText>
+          <w:instrText xml:space="preserve"> PAGEREF _Toc5354239 \h </w:instrText>
         </w:r>
         <w:r>
           <w:rPr>
@@ -1845,7 +1918,7 @@
           <w:szCs w:val="22"/>
         </w:rPr>
       </w:pPr>
-      <w:hyperlink w:anchor="_Toc479938899" w:history="1">
+      <w:hyperlink w:anchor="_Toc5354240" w:history="1">
         <w:r>
           <w:rPr>
             <w:rStyle w:val="Hyperlink"/>
@@ -1888,7 +1961,7 @@
             <w:noProof/>
             <w:webHidden/>
           </w:rPr>
-          <w:instrText xml:space="preserve"> PAGEREF _Toc479938899 \h </w:instrText>
+          <w:instrText xml:space="preserve"> PAGEREF _Toc5354240 \h </w:instrText>
         </w:r>
         <w:r>
           <w:rPr>
@@ -1933,7 +2006,7 @@
           <w:szCs w:val="22"/>
         </w:rPr>
       </w:pPr>
-      <w:hyperlink w:anchor="_Toc479938900" w:history="1">
+      <w:hyperlink w:anchor="_Toc5354241" w:history="1">
         <w:r>
           <w:rPr>
             <w:rStyle w:val="Hyperlink"/>
@@ -1976,7 +2049,7 @@
             <w:noProof/>
             <w:webHidden/>
           </w:rPr>
-          <w:instrText xml:space="preserve"> PAGEREF _Toc479938900 \h </w:instrText>
+          <w:instrText xml:space="preserve"> PAGEREF _Toc5354241 \h </w:instrText>
         </w:r>
         <w:r>
           <w:rPr>
@@ -2021,7 +2094,7 @@
           <w:szCs w:val="22"/>
         </w:rPr>
       </w:pPr>
-      <w:hyperlink w:anchor="_Toc479938901" w:history="1">
+      <w:hyperlink w:anchor="_Toc5354242" w:history="1">
         <w:r>
           <w:rPr>
             <w:rStyle w:val="Hyperlink"/>
@@ -2064,7 +2137,7 @@
             <w:noProof/>
             <w:webHidden/>
           </w:rPr>
-          <w:instrText xml:space="preserve"> PAGEREF _Toc479938901 \h </w:instrText>
+          <w:instrText xml:space="preserve"> PAGEREF _Toc5354242 \h </w:instrText>
         </w:r>
         <w:r>
           <w:rPr>
@@ -2109,7 +2182,7 @@
           <w:szCs w:val="22"/>
         </w:rPr>
       </w:pPr>
-      <w:hyperlink w:anchor="_Toc479938902" w:history="1">
+      <w:hyperlink w:anchor="_Toc5354243" w:history="1">
         <w:r>
           <w:rPr>
             <w:rStyle w:val="Hyperlink"/>
@@ -2152,7 +2225,7 @@
             <w:noProof/>
             <w:webHidden/>
           </w:rPr>
-          <w:instrText xml:space="preserve"> PAGEREF _Toc479938902 \h </w:instrText>
+          <w:instrText xml:space="preserve"> PAGEREF _Toc5354243 \h </w:instrText>
         </w:r>
         <w:r>
           <w:rPr>
@@ -2197,7 +2270,7 @@
           <w:szCs w:val="22"/>
         </w:rPr>
       </w:pPr>
-      <w:hyperlink w:anchor="_Toc479938903" w:history="1">
+      <w:hyperlink w:anchor="_Toc5354244" w:history="1">
         <w:r>
           <w:rPr>
             <w:rStyle w:val="Hyperlink"/>
@@ -2240,7 +2313,7 @@
             <w:noProof/>
             <w:webHidden/>
           </w:rPr>
-          <w:instrText xml:space="preserve"> PAGEREF _Toc479938903 \h </w:instrText>
+          <w:instrText xml:space="preserve"> PAGEREF _Toc5354244 \h </w:instrText>
         </w:r>
         <w:r>
           <w:rPr>
@@ -2285,7 +2358,7 @@
           <w:szCs w:val="22"/>
         </w:rPr>
       </w:pPr>
-      <w:hyperlink w:anchor="_Toc479938904" w:history="1">
+      <w:hyperlink w:anchor="_Toc5354245" w:history="1">
         <w:r>
           <w:rPr>
             <w:rStyle w:val="Hyperlink"/>
@@ -2328,7 +2401,7 @@
             <w:noProof/>
             <w:webHidden/>
           </w:rPr>
-          <w:instrText xml:space="preserve"> PAGEREF _Toc479938904 \h </w:instrText>
+          <w:instrText xml:space="preserve"> PAGEREF _Toc5354245 \h </w:instrText>
         </w:r>
         <w:r>
           <w:rPr>
@@ -2373,7 +2446,7 @@
           <w:szCs w:val="22"/>
         </w:rPr>
       </w:pPr>
-      <w:hyperlink w:anchor="_Toc479938905" w:history="1">
+      <w:hyperlink w:anchor="_Toc5354246" w:history="1">
         <w:r>
           <w:rPr>
             <w:rStyle w:val="Hyperlink"/>
@@ -2395,7 +2468,7 @@
             <w:rStyle w:val="Hyperlink"/>
             <w:noProof/>
           </w:rPr>
-          <w:t>Warning Log Summary (Views\Report\ReportTemplate.cshtml)</w:t>
+          <w:t>Quality Now Coaching Log Summary (Views\Report\ReportTemplate.cshtml)</w:t>
         </w:r>
         <w:r>
           <w:rPr>
@@ -2416,7 +2489,7 @@
             <w:noProof/>
             <w:webHidden/>
           </w:rPr>
-          <w:instrText xml:space="preserve"> PAGEREF _Toc479938905 \h </w:instrText>
+          <w:instrText xml:space="preserve"> PAGEREF _Toc5354246 \h </w:instrText>
         </w:r>
         <w:r>
           <w:rPr>
@@ -2461,7 +2534,7 @@
           <w:szCs w:val="22"/>
         </w:rPr>
       </w:pPr>
-      <w:hyperlink w:anchor="_Toc479938906" w:history="1">
+      <w:hyperlink w:anchor="_Toc5354247" w:history="1">
         <w:r>
           <w:rPr>
             <w:rStyle w:val="Hyperlink"/>
@@ -2504,7 +2577,7 @@
             <w:noProof/>
             <w:webHidden/>
           </w:rPr>
-          <w:instrText xml:space="preserve"> PAGEREF _Toc479938906 \h </w:instrText>
+          <w:instrText xml:space="preserve"> PAGEREF _Toc5354247 \h </w:instrText>
         </w:r>
         <w:r>
           <w:rPr>
@@ -2549,7 +2622,7 @@
           <w:szCs w:val="22"/>
         </w:rPr>
       </w:pPr>
-      <w:hyperlink w:anchor="_Toc479938907" w:history="1">
+      <w:hyperlink w:anchor="_Toc5354248" w:history="1">
         <w:r>
           <w:rPr>
             <w:rStyle w:val="Hyperlink"/>
@@ -2592,7 +2665,7 @@
             <w:noProof/>
             <w:webHidden/>
           </w:rPr>
-          <w:instrText xml:space="preserve"> PAGEREF _Toc479938907 \h </w:instrText>
+          <w:instrText xml:space="preserve"> PAGEREF _Toc5354248 \h </w:instrText>
         </w:r>
         <w:r>
           <w:rPr>
@@ -2637,7 +2710,7 @@
           <w:szCs w:val="22"/>
         </w:rPr>
       </w:pPr>
-      <w:hyperlink w:anchor="_Toc479938908" w:history="1">
+      <w:hyperlink w:anchor="_Toc5354249" w:history="1">
         <w:r>
           <w:rPr>
             <w:rStyle w:val="Hyperlink"/>
@@ -2680,7 +2753,7 @@
             <w:noProof/>
             <w:webHidden/>
           </w:rPr>
-          <w:instrText xml:space="preserve"> PAGEREF _Toc479938908 \h </w:instrText>
+          <w:instrText xml:space="preserve"> PAGEREF _Toc5354249 \h </w:instrText>
         </w:r>
         <w:r>
           <w:rPr>
@@ -2725,7 +2798,7 @@
           <w:szCs w:val="22"/>
         </w:rPr>
       </w:pPr>
-      <w:hyperlink w:anchor="_Toc479938909" w:history="1">
+      <w:hyperlink w:anchor="_Toc5354250" w:history="1">
         <w:r>
           <w:rPr>
             <w:rStyle w:val="Hyperlink"/>
@@ -2768,7 +2841,7 @@
             <w:noProof/>
             <w:webHidden/>
           </w:rPr>
-          <w:instrText xml:space="preserve"> PAGEREF _Toc479938909 \h </w:instrText>
+          <w:instrText xml:space="preserve"> PAGEREF _Toc5354250 \h </w:instrText>
         </w:r>
         <w:r>
           <w:rPr>
@@ -2788,7 +2861,7 @@
             <w:noProof/>
             <w:webHidden/>
           </w:rPr>
-          <w:t>5</w:t>
+          <w:t>6</w:t>
         </w:r>
         <w:r>
           <w:rPr>
@@ -2813,7 +2886,7 @@
           <w:szCs w:val="22"/>
         </w:rPr>
       </w:pPr>
-      <w:hyperlink w:anchor="_Toc479938910" w:history="1">
+      <w:hyperlink w:anchor="_Toc5354251" w:history="1">
         <w:r>
           <w:rPr>
             <w:rStyle w:val="Hyperlink"/>
@@ -2856,7 +2929,7 @@
             <w:noProof/>
             <w:webHidden/>
           </w:rPr>
-          <w:instrText xml:space="preserve"> PAGEREF _Toc479938910 \h </w:instrText>
+          <w:instrText xml:space="preserve"> PAGEREF _Toc5354251 \h </w:instrText>
         </w:r>
         <w:r>
           <w:rPr>
@@ -2901,7 +2974,7 @@
           <w:szCs w:val="22"/>
         </w:rPr>
       </w:pPr>
-      <w:hyperlink w:anchor="_Toc479938911" w:history="1">
+      <w:hyperlink w:anchor="_Toc5354252" w:history="1">
         <w:r>
           <w:rPr>
             <w:rStyle w:val="Hyperlink"/>
@@ -2944,7 +3017,7 @@
             <w:noProof/>
             <w:webHidden/>
           </w:rPr>
-          <w:instrText xml:space="preserve"> PAGEREF _Toc479938911 \h </w:instrText>
+          <w:instrText xml:space="preserve"> PAGEREF _Toc5354252 \h </w:instrText>
         </w:r>
         <w:r>
           <w:rPr>
@@ -2989,7 +3062,7 @@
           <w:szCs w:val="22"/>
         </w:rPr>
       </w:pPr>
-      <w:hyperlink w:anchor="_Toc479938912" w:history="1">
+      <w:hyperlink w:anchor="_Toc5354253" w:history="1">
         <w:r>
           <w:rPr>
             <w:rStyle w:val="Hyperlink"/>
@@ -3011,7 +3084,7 @@
             <w:rStyle w:val="Hyperlink"/>
             <w:noProof/>
           </w:rPr>
-          <w:t>Hierarchy Summary (Views\Report\ReportTemplate.cshtml)</w:t>
+          <w:t>Warning Log Summary (Views\Report\ReportTemplate.cshtml)</w:t>
         </w:r>
         <w:r>
           <w:rPr>
@@ -3032,7 +3105,7 @@
             <w:noProof/>
             <w:webHidden/>
           </w:rPr>
-          <w:instrText xml:space="preserve"> PAGEREF _Toc479938912 \h </w:instrText>
+          <w:instrText xml:space="preserve"> PAGEREF _Toc5354253 \h </w:instrText>
         </w:r>
         <w:r>
           <w:rPr>
@@ -3077,7 +3150,7 @@
           <w:szCs w:val="22"/>
         </w:rPr>
       </w:pPr>
-      <w:hyperlink w:anchor="_Toc479938913" w:history="1">
+      <w:hyperlink w:anchor="_Toc5354254" w:history="1">
         <w:r>
           <w:rPr>
             <w:rStyle w:val="Hyperlink"/>
@@ -3120,7 +3193,7 @@
             <w:noProof/>
             <w:webHidden/>
           </w:rPr>
-          <w:instrText xml:space="preserve"> PAGEREF _Toc479938913 \h </w:instrText>
+          <w:instrText xml:space="preserve"> PAGEREF _Toc5354254 \h </w:instrText>
         </w:r>
         <w:r>
           <w:rPr>
@@ -3165,7 +3238,7 @@
           <w:szCs w:val="22"/>
         </w:rPr>
       </w:pPr>
-      <w:hyperlink w:anchor="_Toc479938914" w:history="1">
+      <w:hyperlink w:anchor="_Toc5354255" w:history="1">
         <w:r>
           <w:rPr>
             <w:rStyle w:val="Hyperlink"/>
@@ -3208,7 +3281,7 @@
             <w:noProof/>
             <w:webHidden/>
           </w:rPr>
-          <w:instrText xml:space="preserve"> PAGEREF _Toc479938914 \h </w:instrText>
+          <w:instrText xml:space="preserve"> PAGEREF _Toc5354255 \h </w:instrText>
         </w:r>
         <w:r>
           <w:rPr>
@@ -3253,7 +3326,7 @@
           <w:szCs w:val="22"/>
         </w:rPr>
       </w:pPr>
-      <w:hyperlink w:anchor="_Toc479938915" w:history="1">
+      <w:hyperlink w:anchor="_Toc5354256" w:history="1">
         <w:r>
           <w:rPr>
             <w:rStyle w:val="Hyperlink"/>
@@ -3296,7 +3369,7 @@
             <w:noProof/>
             <w:webHidden/>
           </w:rPr>
-          <w:instrText xml:space="preserve"> PAGEREF _Toc479938915 \h </w:instrText>
+          <w:instrText xml:space="preserve"> PAGEREF _Toc5354256 \h </w:instrText>
         </w:r>
         <w:r>
           <w:rPr>
@@ -3341,7 +3414,7 @@
           <w:szCs w:val="22"/>
         </w:rPr>
       </w:pPr>
-      <w:hyperlink w:anchor="_Toc479938916" w:history="1">
+      <w:hyperlink w:anchor="_Toc5354257" w:history="1">
         <w:r>
           <w:rPr>
             <w:rStyle w:val="Hyperlink"/>
@@ -3384,7 +3457,7 @@
             <w:noProof/>
             <w:webHidden/>
           </w:rPr>
-          <w:instrText xml:space="preserve"> PAGEREF _Toc479938916 \h </w:instrText>
+          <w:instrText xml:space="preserve"> PAGEREF _Toc5354257 \h </w:instrText>
         </w:r>
         <w:r>
           <w:rPr>
@@ -3429,7 +3502,7 @@
           <w:szCs w:val="22"/>
         </w:rPr>
       </w:pPr>
-      <w:hyperlink w:anchor="_Toc479938917" w:history="1">
+      <w:hyperlink w:anchor="_Toc5354258" w:history="1">
         <w:r>
           <w:rPr>
             <w:rStyle w:val="Hyperlink"/>
@@ -3472,7 +3545,7 @@
             <w:noProof/>
             <w:webHidden/>
           </w:rPr>
-          <w:instrText xml:space="preserve"> PAGEREF _Toc479938917 \h </w:instrText>
+          <w:instrText xml:space="preserve"> PAGEREF _Toc5354258 \h </w:instrText>
         </w:r>
         <w:r>
           <w:rPr>
@@ -3517,7 +3590,7 @@
           <w:szCs w:val="22"/>
         </w:rPr>
       </w:pPr>
-      <w:hyperlink w:anchor="_Toc479938918" w:history="1">
+      <w:hyperlink w:anchor="_Toc5354259" w:history="1">
         <w:r>
           <w:rPr>
             <w:rStyle w:val="Hyperlink"/>
@@ -3560,7 +3633,7 @@
             <w:noProof/>
             <w:webHidden/>
           </w:rPr>
-          <w:instrText xml:space="preserve"> PAGEREF _Toc479938918 \h </w:instrText>
+          <w:instrText xml:space="preserve"> PAGEREF _Toc5354259 \h </w:instrText>
         </w:r>
         <w:r>
           <w:rPr>
@@ -3605,7 +3678,7 @@
           <w:szCs w:val="22"/>
         </w:rPr>
       </w:pPr>
-      <w:hyperlink w:anchor="_Toc479938919" w:history="1">
+      <w:hyperlink w:anchor="_Toc5354260" w:history="1">
         <w:r>
           <w:rPr>
             <w:rStyle w:val="Hyperlink"/>
@@ -3627,7 +3700,7 @@
             <w:rStyle w:val="Hyperlink"/>
             <w:noProof/>
           </w:rPr>
-          <w:t>Admin Activity Summary (Views\Report\ReportTemplate.cshtml)</w:t>
+          <w:t>Hierarchy Summary (Views\Report\ReportTemplate.cshtml)</w:t>
         </w:r>
         <w:r>
           <w:rPr>
@@ -3648,7 +3721,7 @@
             <w:noProof/>
             <w:webHidden/>
           </w:rPr>
-          <w:instrText xml:space="preserve"> PAGEREF _Toc479938919 \h </w:instrText>
+          <w:instrText xml:space="preserve"> PAGEREF _Toc5354260 \h </w:instrText>
         </w:r>
         <w:r>
           <w:rPr>
@@ -3693,7 +3766,7 @@
           <w:szCs w:val="22"/>
         </w:rPr>
       </w:pPr>
-      <w:hyperlink w:anchor="_Toc479938920" w:history="1">
+      <w:hyperlink w:anchor="_Toc5354261" w:history="1">
         <w:r>
           <w:rPr>
             <w:rStyle w:val="Hyperlink"/>
@@ -3736,7 +3809,7 @@
             <w:noProof/>
             <w:webHidden/>
           </w:rPr>
-          <w:instrText xml:space="preserve"> PAGEREF _Toc479938920 \h </w:instrText>
+          <w:instrText xml:space="preserve"> PAGEREF _Toc5354261 \h </w:instrText>
         </w:r>
         <w:r>
           <w:rPr>
@@ -3781,7 +3854,7 @@
           <w:szCs w:val="22"/>
         </w:rPr>
       </w:pPr>
-      <w:hyperlink w:anchor="_Toc479938921" w:history="1">
+      <w:hyperlink w:anchor="_Toc5354262" w:history="1">
         <w:r>
           <w:rPr>
             <w:rStyle w:val="Hyperlink"/>
@@ -3824,7 +3897,7 @@
             <w:noProof/>
             <w:webHidden/>
           </w:rPr>
-          <w:instrText xml:space="preserve"> PAGEREF _Toc479938921 \h </w:instrText>
+          <w:instrText xml:space="preserve"> PAGEREF _Toc5354262 \h </w:instrText>
         </w:r>
         <w:r>
           <w:rPr>
@@ -3869,7 +3942,7 @@
           <w:szCs w:val="22"/>
         </w:rPr>
       </w:pPr>
-      <w:hyperlink w:anchor="_Toc479938922" w:history="1">
+      <w:hyperlink w:anchor="_Toc5354263" w:history="1">
         <w:r>
           <w:rPr>
             <w:rStyle w:val="Hyperlink"/>
@@ -3912,7 +3985,7 @@
             <w:noProof/>
             <w:webHidden/>
           </w:rPr>
-          <w:instrText xml:space="preserve"> PAGEREF _Toc479938922 \h </w:instrText>
+          <w:instrText xml:space="preserve"> PAGEREF _Toc5354263 \h </w:instrText>
         </w:r>
         <w:r>
           <w:rPr>
@@ -3932,7 +4005,7 @@
             <w:noProof/>
             <w:webHidden/>
           </w:rPr>
-          <w:t>7</w:t>
+          <w:t>6</w:t>
         </w:r>
         <w:r>
           <w:rPr>
@@ -3957,7 +4030,7 @@
           <w:szCs w:val="22"/>
         </w:rPr>
       </w:pPr>
-      <w:hyperlink w:anchor="_Toc479938923" w:history="1">
+      <w:hyperlink w:anchor="_Toc5354264" w:history="1">
         <w:r>
           <w:rPr>
             <w:rStyle w:val="Hyperlink"/>
@@ -4000,7 +4073,7 @@
             <w:noProof/>
             <w:webHidden/>
           </w:rPr>
-          <w:instrText xml:space="preserve"> PAGEREF _Toc479938923 \h </w:instrText>
+          <w:instrText xml:space="preserve"> PAGEREF _Toc5354264 \h </w:instrText>
         </w:r>
         <w:r>
           <w:rPr>
@@ -4045,7 +4118,7 @@
           <w:szCs w:val="22"/>
         </w:rPr>
       </w:pPr>
-      <w:hyperlink w:anchor="_Toc479938924" w:history="1">
+      <w:hyperlink w:anchor="_Toc5354265" w:history="1">
         <w:r>
           <w:rPr>
             <w:rStyle w:val="Hyperlink"/>
@@ -4088,7 +4161,7 @@
             <w:noProof/>
             <w:webHidden/>
           </w:rPr>
-          <w:instrText xml:space="preserve"> PAGEREF _Toc479938924 \h </w:instrText>
+          <w:instrText xml:space="preserve"> PAGEREF _Toc5354265 \h </w:instrText>
         </w:r>
         <w:r>
           <w:rPr>
@@ -4133,7 +4206,7 @@
           <w:szCs w:val="22"/>
         </w:rPr>
       </w:pPr>
-      <w:hyperlink w:anchor="_Toc479938925" w:history="1">
+      <w:hyperlink w:anchor="_Toc5354266" w:history="1">
         <w:r>
           <w:rPr>
             <w:rStyle w:val="Hyperlink"/>
@@ -4176,7 +4249,7 @@
             <w:noProof/>
             <w:webHidden/>
           </w:rPr>
-          <w:instrText xml:space="preserve"> PAGEREF _Toc479938925 \h </w:instrText>
+          <w:instrText xml:space="preserve"> PAGEREF _Toc5354266 \h </w:instrText>
         </w:r>
         <w:r>
           <w:rPr>
@@ -4197,6 +4270,622 @@
             <w:webHidden/>
           </w:rPr>
           <w:t>7</w:t>
+        </w:r>
+        <w:r>
+          <w:rPr>
+            <w:noProof/>
+            <w:webHidden/>
+          </w:rPr>
+          <w:fldChar w:fldCharType="end"/>
+        </w:r>
+      </w:hyperlink>
+    </w:p>
+    <w:p>
+      <w:pPr>
+        <w:pStyle w:val="TOC2"/>
+        <w:tabs>
+          <w:tab w:val="left" w:pos="880"/>
+          <w:tab w:val="right" w:leader="dot" w:pos="9350"/>
+        </w:tabs>
+        <w:rPr>
+          <w:rFonts w:asciiTheme="minorHAnsi" w:eastAsiaTheme="minorEastAsia" w:hAnsiTheme="minorHAnsi" w:cstheme="minorBidi"/>
+          <w:noProof/>
+          <w:sz w:val="22"/>
+          <w:szCs w:val="22"/>
+        </w:rPr>
+      </w:pPr>
+      <w:hyperlink w:anchor="_Toc5354267" w:history="1">
+        <w:r>
+          <w:rPr>
+            <w:rStyle w:val="Hyperlink"/>
+            <w:noProof/>
+          </w:rPr>
+          <w:t>3.5.</w:t>
+        </w:r>
+        <w:r>
+          <w:rPr>
+            <w:rFonts w:asciiTheme="minorHAnsi" w:eastAsiaTheme="minorEastAsia" w:hAnsiTheme="minorHAnsi" w:cstheme="minorBidi"/>
+            <w:noProof/>
+            <w:sz w:val="22"/>
+            <w:szCs w:val="22"/>
+          </w:rPr>
+          <w:tab/>
+        </w:r>
+        <w:r>
+          <w:rPr>
+            <w:rStyle w:val="Hyperlink"/>
+            <w:noProof/>
+          </w:rPr>
+          <w:t>Admin Activity Summary (Views\Report\ReportTemplate.cshtml)</w:t>
+        </w:r>
+        <w:r>
+          <w:rPr>
+            <w:noProof/>
+            <w:webHidden/>
+          </w:rPr>
+          <w:tab/>
+        </w:r>
+        <w:r>
+          <w:rPr>
+            <w:noProof/>
+            <w:webHidden/>
+          </w:rPr>
+          <w:fldChar w:fldCharType="begin"/>
+        </w:r>
+        <w:r>
+          <w:rPr>
+            <w:noProof/>
+            <w:webHidden/>
+          </w:rPr>
+          <w:instrText xml:space="preserve"> PAGEREF _Toc5354267 \h </w:instrText>
+        </w:r>
+        <w:r>
+          <w:rPr>
+            <w:noProof/>
+            <w:webHidden/>
+          </w:rPr>
+        </w:r>
+        <w:r>
+          <w:rPr>
+            <w:noProof/>
+            <w:webHidden/>
+          </w:rPr>
+          <w:fldChar w:fldCharType="separate"/>
+        </w:r>
+        <w:r>
+          <w:rPr>
+            <w:noProof/>
+            <w:webHidden/>
+          </w:rPr>
+          <w:t>7</w:t>
+        </w:r>
+        <w:r>
+          <w:rPr>
+            <w:noProof/>
+            <w:webHidden/>
+          </w:rPr>
+          <w:fldChar w:fldCharType="end"/>
+        </w:r>
+      </w:hyperlink>
+    </w:p>
+    <w:p>
+      <w:pPr>
+        <w:pStyle w:val="TOC2"/>
+        <w:tabs>
+          <w:tab w:val="left" w:pos="880"/>
+          <w:tab w:val="right" w:leader="dot" w:pos="9350"/>
+        </w:tabs>
+        <w:rPr>
+          <w:rFonts w:asciiTheme="minorHAnsi" w:eastAsiaTheme="minorEastAsia" w:hAnsiTheme="minorHAnsi" w:cstheme="minorBidi"/>
+          <w:noProof/>
+          <w:sz w:val="22"/>
+          <w:szCs w:val="22"/>
+        </w:rPr>
+      </w:pPr>
+      <w:hyperlink w:anchor="_Toc5354268" w:history="1">
+        <w:r>
+          <w:rPr>
+            <w:rStyle w:val="Hyperlink"/>
+            <w:noProof/>
+          </w:rPr>
+          <w:t>3.5.1.</w:t>
+        </w:r>
+        <w:r>
+          <w:rPr>
+            <w:rFonts w:asciiTheme="minorHAnsi" w:eastAsiaTheme="minorEastAsia" w:hAnsiTheme="minorHAnsi" w:cstheme="minorBidi"/>
+            <w:noProof/>
+            <w:sz w:val="22"/>
+            <w:szCs w:val="22"/>
+          </w:rPr>
+          <w:tab/>
+        </w:r>
+        <w:r>
+          <w:rPr>
+            <w:rStyle w:val="Hyperlink"/>
+            <w:noProof/>
+          </w:rPr>
+          <w:t>Razor pages comprising Web Page</w:t>
+        </w:r>
+        <w:r>
+          <w:rPr>
+            <w:noProof/>
+            <w:webHidden/>
+          </w:rPr>
+          <w:tab/>
+        </w:r>
+        <w:r>
+          <w:rPr>
+            <w:noProof/>
+            <w:webHidden/>
+          </w:rPr>
+          <w:fldChar w:fldCharType="begin"/>
+        </w:r>
+        <w:r>
+          <w:rPr>
+            <w:noProof/>
+            <w:webHidden/>
+          </w:rPr>
+          <w:instrText xml:space="preserve"> PAGEREF _Toc5354268 \h </w:instrText>
+        </w:r>
+        <w:r>
+          <w:rPr>
+            <w:noProof/>
+            <w:webHidden/>
+          </w:rPr>
+        </w:r>
+        <w:r>
+          <w:rPr>
+            <w:noProof/>
+            <w:webHidden/>
+          </w:rPr>
+          <w:fldChar w:fldCharType="separate"/>
+        </w:r>
+        <w:r>
+          <w:rPr>
+            <w:noProof/>
+            <w:webHidden/>
+          </w:rPr>
+          <w:t>7</w:t>
+        </w:r>
+        <w:r>
+          <w:rPr>
+            <w:noProof/>
+            <w:webHidden/>
+          </w:rPr>
+          <w:fldChar w:fldCharType="end"/>
+        </w:r>
+      </w:hyperlink>
+    </w:p>
+    <w:p>
+      <w:pPr>
+        <w:pStyle w:val="TOC2"/>
+        <w:tabs>
+          <w:tab w:val="left" w:pos="880"/>
+          <w:tab w:val="right" w:leader="dot" w:pos="9350"/>
+        </w:tabs>
+        <w:rPr>
+          <w:rFonts w:asciiTheme="minorHAnsi" w:eastAsiaTheme="minorEastAsia" w:hAnsiTheme="minorHAnsi" w:cstheme="minorBidi"/>
+          <w:noProof/>
+          <w:sz w:val="22"/>
+          <w:szCs w:val="22"/>
+        </w:rPr>
+      </w:pPr>
+      <w:hyperlink w:anchor="_Toc5354269" w:history="1">
+        <w:r>
+          <w:rPr>
+            <w:rStyle w:val="Hyperlink"/>
+            <w:noProof/>
+          </w:rPr>
+          <w:t>3.5.2.</w:t>
+        </w:r>
+        <w:r>
+          <w:rPr>
+            <w:rFonts w:asciiTheme="minorHAnsi" w:eastAsiaTheme="minorEastAsia" w:hAnsiTheme="minorHAnsi" w:cstheme="minorBidi"/>
+            <w:noProof/>
+            <w:sz w:val="22"/>
+            <w:szCs w:val="22"/>
+          </w:rPr>
+          <w:tab/>
+        </w:r>
+        <w:r>
+          <w:rPr>
+            <w:rStyle w:val="Hyperlink"/>
+            <w:noProof/>
+          </w:rPr>
+          <w:t>Layout Page</w:t>
+        </w:r>
+        <w:r>
+          <w:rPr>
+            <w:noProof/>
+            <w:webHidden/>
+          </w:rPr>
+          <w:tab/>
+        </w:r>
+        <w:r>
+          <w:rPr>
+            <w:noProof/>
+            <w:webHidden/>
+          </w:rPr>
+          <w:fldChar w:fldCharType="begin"/>
+        </w:r>
+        <w:r>
+          <w:rPr>
+            <w:noProof/>
+            <w:webHidden/>
+          </w:rPr>
+          <w:instrText xml:space="preserve"> PAGEREF _Toc5354269 \h </w:instrText>
+        </w:r>
+        <w:r>
+          <w:rPr>
+            <w:noProof/>
+            <w:webHidden/>
+          </w:rPr>
+        </w:r>
+        <w:r>
+          <w:rPr>
+            <w:noProof/>
+            <w:webHidden/>
+          </w:rPr>
+          <w:fldChar w:fldCharType="separate"/>
+        </w:r>
+        <w:r>
+          <w:rPr>
+            <w:noProof/>
+            <w:webHidden/>
+          </w:rPr>
+          <w:t>7</w:t>
+        </w:r>
+        <w:r>
+          <w:rPr>
+            <w:noProof/>
+            <w:webHidden/>
+          </w:rPr>
+          <w:fldChar w:fldCharType="end"/>
+        </w:r>
+      </w:hyperlink>
+    </w:p>
+    <w:p>
+      <w:pPr>
+        <w:pStyle w:val="TOC2"/>
+        <w:tabs>
+          <w:tab w:val="left" w:pos="880"/>
+          <w:tab w:val="right" w:leader="dot" w:pos="9350"/>
+        </w:tabs>
+        <w:rPr>
+          <w:rFonts w:asciiTheme="minorHAnsi" w:eastAsiaTheme="minorEastAsia" w:hAnsiTheme="minorHAnsi" w:cstheme="minorBidi"/>
+          <w:noProof/>
+          <w:sz w:val="22"/>
+          <w:szCs w:val="22"/>
+        </w:rPr>
+      </w:pPr>
+      <w:hyperlink w:anchor="_Toc5354270" w:history="1">
+        <w:r>
+          <w:rPr>
+            <w:rStyle w:val="Hyperlink"/>
+            <w:noProof/>
+          </w:rPr>
+          <w:t>3.5.3.</w:t>
+        </w:r>
+        <w:r>
+          <w:rPr>
+            <w:rFonts w:asciiTheme="minorHAnsi" w:eastAsiaTheme="minorEastAsia" w:hAnsiTheme="minorHAnsi" w:cstheme="minorBidi"/>
+            <w:noProof/>
+            <w:sz w:val="22"/>
+            <w:szCs w:val="22"/>
+          </w:rPr>
+          <w:tab/>
+        </w:r>
+        <w:r>
+          <w:rPr>
+            <w:rStyle w:val="Hyperlink"/>
+            <w:noProof/>
+          </w:rPr>
+          <w:t>Screenshot</w:t>
+        </w:r>
+        <w:r>
+          <w:rPr>
+            <w:noProof/>
+            <w:webHidden/>
+          </w:rPr>
+          <w:tab/>
+        </w:r>
+        <w:r>
+          <w:rPr>
+            <w:noProof/>
+            <w:webHidden/>
+          </w:rPr>
+          <w:fldChar w:fldCharType="begin"/>
+        </w:r>
+        <w:r>
+          <w:rPr>
+            <w:noProof/>
+            <w:webHidden/>
+          </w:rPr>
+          <w:instrText xml:space="preserve"> PAGEREF _Toc5354270 \h </w:instrText>
+        </w:r>
+        <w:r>
+          <w:rPr>
+            <w:noProof/>
+            <w:webHidden/>
+          </w:rPr>
+        </w:r>
+        <w:r>
+          <w:rPr>
+            <w:noProof/>
+            <w:webHidden/>
+          </w:rPr>
+          <w:fldChar w:fldCharType="separate"/>
+        </w:r>
+        <w:r>
+          <w:rPr>
+            <w:noProof/>
+            <w:webHidden/>
+          </w:rPr>
+          <w:t>7</w:t>
+        </w:r>
+        <w:r>
+          <w:rPr>
+            <w:noProof/>
+            <w:webHidden/>
+          </w:rPr>
+          <w:fldChar w:fldCharType="end"/>
+        </w:r>
+      </w:hyperlink>
+    </w:p>
+    <w:p>
+      <w:pPr>
+        <w:pStyle w:val="TOC2"/>
+        <w:tabs>
+          <w:tab w:val="left" w:pos="880"/>
+          <w:tab w:val="right" w:leader="dot" w:pos="9350"/>
+        </w:tabs>
+        <w:rPr>
+          <w:rFonts w:asciiTheme="minorHAnsi" w:eastAsiaTheme="minorEastAsia" w:hAnsiTheme="minorHAnsi" w:cstheme="minorBidi"/>
+          <w:noProof/>
+          <w:sz w:val="22"/>
+          <w:szCs w:val="22"/>
+        </w:rPr>
+      </w:pPr>
+      <w:hyperlink w:anchor="_Toc5354271" w:history="1">
+        <w:r>
+          <w:rPr>
+            <w:rStyle w:val="Hyperlink"/>
+            <w:noProof/>
+          </w:rPr>
+          <w:t>3.5.4.</w:t>
+        </w:r>
+        <w:r>
+          <w:rPr>
+            <w:rFonts w:asciiTheme="minorHAnsi" w:eastAsiaTheme="minorEastAsia" w:hAnsiTheme="minorHAnsi" w:cstheme="minorBidi"/>
+            <w:noProof/>
+            <w:sz w:val="22"/>
+            <w:szCs w:val="22"/>
+          </w:rPr>
+          <w:tab/>
+        </w:r>
+        <w:r>
+          <w:rPr>
+            <w:rStyle w:val="Hyperlink"/>
+            <w:noProof/>
+          </w:rPr>
+          <w:t>Links</w:t>
+        </w:r>
+        <w:r>
+          <w:rPr>
+            <w:noProof/>
+            <w:webHidden/>
+          </w:rPr>
+          <w:tab/>
+        </w:r>
+        <w:r>
+          <w:rPr>
+            <w:noProof/>
+            <w:webHidden/>
+          </w:rPr>
+          <w:fldChar w:fldCharType="begin"/>
+        </w:r>
+        <w:r>
+          <w:rPr>
+            <w:noProof/>
+            <w:webHidden/>
+          </w:rPr>
+          <w:instrText xml:space="preserve"> PAGEREF _Toc5354271 \h </w:instrText>
+        </w:r>
+        <w:r>
+          <w:rPr>
+            <w:noProof/>
+            <w:webHidden/>
+          </w:rPr>
+        </w:r>
+        <w:r>
+          <w:rPr>
+            <w:noProof/>
+            <w:webHidden/>
+          </w:rPr>
+          <w:fldChar w:fldCharType="separate"/>
+        </w:r>
+        <w:r>
+          <w:rPr>
+            <w:noProof/>
+            <w:webHidden/>
+          </w:rPr>
+          <w:t>8</w:t>
+        </w:r>
+        <w:r>
+          <w:rPr>
+            <w:noProof/>
+            <w:webHidden/>
+          </w:rPr>
+          <w:fldChar w:fldCharType="end"/>
+        </w:r>
+      </w:hyperlink>
+    </w:p>
+    <w:p>
+      <w:pPr>
+        <w:pStyle w:val="TOC2"/>
+        <w:tabs>
+          <w:tab w:val="left" w:pos="880"/>
+          <w:tab w:val="right" w:leader="dot" w:pos="9350"/>
+        </w:tabs>
+        <w:rPr>
+          <w:rFonts w:asciiTheme="minorHAnsi" w:eastAsiaTheme="minorEastAsia" w:hAnsiTheme="minorHAnsi" w:cstheme="minorBidi"/>
+          <w:noProof/>
+          <w:sz w:val="22"/>
+          <w:szCs w:val="22"/>
+        </w:rPr>
+      </w:pPr>
+      <w:hyperlink w:anchor="_Toc5354272" w:history="1">
+        <w:r>
+          <w:rPr>
+            <w:rStyle w:val="Hyperlink"/>
+            <w:noProof/>
+          </w:rPr>
+          <w:t>3.5.5.</w:t>
+        </w:r>
+        <w:r>
+          <w:rPr>
+            <w:rFonts w:asciiTheme="minorHAnsi" w:eastAsiaTheme="minorEastAsia" w:hAnsiTheme="minorHAnsi" w:cstheme="minorBidi"/>
+            <w:noProof/>
+            <w:sz w:val="22"/>
+            <w:szCs w:val="22"/>
+          </w:rPr>
+          <w:tab/>
+        </w:r>
+        <w:r>
+          <w:rPr>
+            <w:rStyle w:val="Hyperlink"/>
+            <w:noProof/>
+          </w:rPr>
+          <w:t>Web Page Invoked Events</w:t>
+        </w:r>
+        <w:r>
+          <w:rPr>
+            <w:noProof/>
+            <w:webHidden/>
+          </w:rPr>
+          <w:tab/>
+        </w:r>
+        <w:r>
+          <w:rPr>
+            <w:noProof/>
+            <w:webHidden/>
+          </w:rPr>
+          <w:fldChar w:fldCharType="begin"/>
+        </w:r>
+        <w:r>
+          <w:rPr>
+            <w:noProof/>
+            <w:webHidden/>
+          </w:rPr>
+          <w:instrText xml:space="preserve"> PAGEREF _Toc5354272 \h </w:instrText>
+        </w:r>
+        <w:r>
+          <w:rPr>
+            <w:noProof/>
+            <w:webHidden/>
+          </w:rPr>
+        </w:r>
+        <w:r>
+          <w:rPr>
+            <w:noProof/>
+            <w:webHidden/>
+          </w:rPr>
+          <w:fldChar w:fldCharType="separate"/>
+        </w:r>
+        <w:r>
+          <w:rPr>
+            <w:noProof/>
+            <w:webHidden/>
+          </w:rPr>
+          <w:t>8</w:t>
+        </w:r>
+        <w:r>
+          <w:rPr>
+            <w:noProof/>
+            <w:webHidden/>
+          </w:rPr>
+          <w:fldChar w:fldCharType="end"/>
+        </w:r>
+      </w:hyperlink>
+    </w:p>
+    <w:p>
+      <w:pPr>
+        <w:pStyle w:val="TOC2"/>
+        <w:tabs>
+          <w:tab w:val="left" w:pos="880"/>
+          <w:tab w:val="right" w:leader="dot" w:pos="9350"/>
+        </w:tabs>
+        <w:rPr>
+          <w:rFonts w:asciiTheme="minorHAnsi" w:eastAsiaTheme="minorEastAsia" w:hAnsiTheme="minorHAnsi" w:cstheme="minorBidi"/>
+          <w:noProof/>
+          <w:sz w:val="22"/>
+          <w:szCs w:val="22"/>
+        </w:rPr>
+      </w:pPr>
+      <w:hyperlink w:anchor="_Toc5354273" w:history="1">
+        <w:r>
+          <w:rPr>
+            <w:rStyle w:val="Hyperlink"/>
+            <w:noProof/>
+          </w:rPr>
+          <w:t>3.5.6.</w:t>
+        </w:r>
+        <w:r>
+          <w:rPr>
+            <w:rFonts w:asciiTheme="minorHAnsi" w:eastAsiaTheme="minorEastAsia" w:hAnsiTheme="minorHAnsi" w:cstheme="minorBidi"/>
+            <w:noProof/>
+            <w:sz w:val="22"/>
+            <w:szCs w:val="22"/>
+          </w:rPr>
+          <w:tab/>
+        </w:r>
+        <w:r>
+          <w:rPr>
+            <w:rStyle w:val="Hyperlink"/>
+            <w:noProof/>
+          </w:rPr>
+          <w:t>Form Fields</w:t>
+        </w:r>
+        <w:r>
+          <w:rPr>
+            <w:noProof/>
+            <w:webHidden/>
+          </w:rPr>
+          <w:tab/>
+        </w:r>
+        <w:r>
+          <w:rPr>
+            <w:noProof/>
+            <w:webHidden/>
+          </w:rPr>
+          <w:fldChar w:fldCharType="begin"/>
+        </w:r>
+        <w:r>
+          <w:rPr>
+            <w:noProof/>
+            <w:webHidden/>
+          </w:rPr>
+          <w:instrText xml:space="preserve"> PAGEREF _Toc5354273 \h </w:instrText>
+        </w:r>
+        <w:r>
+          <w:rPr>
+            <w:noProof/>
+            <w:webHidden/>
+          </w:rPr>
+        </w:r>
+        <w:r>
+          <w:rPr>
+            <w:noProof/>
+            <w:webHidden/>
+          </w:rPr>
+          <w:fldChar w:fldCharType="separate"/>
+        </w:r>
+        <w:r>
+          <w:rPr>
+            <w:noProof/>
+            <w:webHidden/>
+          </w:rPr>
+          <w:t>8</w:t>
         </w:r>
         <w:r>
           <w:rPr>
@@ -4256,7 +4945,7 @@
           <w:b/>
         </w:rPr>
       </w:pPr>
-      <w:bookmarkStart w:id="1" w:name="_Toc479938889"/>
+      <w:bookmarkStart w:id="1" w:name="_Toc5354229"/>
       <w:r>
         <w:rPr>
           <w:b/>
@@ -4298,7 +4987,7 @@
           <w:b/>
         </w:rPr>
       </w:pPr>
-      <w:bookmarkStart w:id="2" w:name="_Toc479938890"/>
+      <w:bookmarkStart w:id="2" w:name="_Toc5354230"/>
       <w:r>
         <w:rPr>
           <w:b/>
@@ -4321,7 +5010,7 @@
         <w:adjustRightInd w:val="0"/>
         <w:outlineLvl w:val="1"/>
       </w:pPr>
-      <w:bookmarkStart w:id="3" w:name="_Toc479938891"/>
+      <w:bookmarkStart w:id="3" w:name="_Toc5354231"/>
       <w:proofErr w:type="spellStart"/>
       <w:r>
         <w:t>Report</w:t>
@@ -4343,7 +5032,7 @@
         <w:adjustRightInd w:val="0"/>
         <w:outlineLvl w:val="1"/>
       </w:pPr>
-      <w:bookmarkStart w:id="4" w:name="_Toc479938892"/>
+      <w:bookmarkStart w:id="4" w:name="_Toc5354232"/>
       <w:proofErr w:type="spellStart"/>
       <w:r>
         <w:t>GetReportInfo</w:t>
@@ -4415,7 +5104,7 @@
         <w:adjustRightInd w:val="0"/>
         <w:outlineLvl w:val="1"/>
       </w:pPr>
-      <w:bookmarkStart w:id="5" w:name="_Toc479938893"/>
+      <w:bookmarkStart w:id="5" w:name="_Toc5354233"/>
       <w:proofErr w:type="spellStart"/>
       <w:r>
         <w:t>RunCoachingSummary</w:t>
@@ -4499,16 +5188,13 @@
         <w:adjustRightInd w:val="0"/>
         <w:outlineLvl w:val="1"/>
       </w:pPr>
-      <w:bookmarkStart w:id="6" w:name="_Toc479938894"/>
+      <w:bookmarkStart w:id="6" w:name="_Toc5354234"/>
       <w:proofErr w:type="spellStart"/>
       <w:r>
-        <w:t>Run</w:t>
-      </w:r>
-      <w:r>
-        <w:t>Warning</w:t>
-      </w:r>
-      <w:r>
-        <w:t>Summary</w:t>
+        <w:t>RunCoachingSummary</w:t>
+      </w:r>
+      <w:r>
+        <w:t>QN</w:t>
       </w:r>
       <w:proofErr w:type="spellEnd"/>
       <w:r>
@@ -4589,13 +5275,13 @@
         <w:adjustRightInd w:val="0"/>
         <w:outlineLvl w:val="1"/>
       </w:pPr>
-      <w:bookmarkStart w:id="7" w:name="_Toc479938895"/>
+      <w:bookmarkStart w:id="7" w:name="_Toc5354235"/>
       <w:proofErr w:type="spellStart"/>
       <w:r>
         <w:t>Run</w:t>
       </w:r>
       <w:r>
-        <w:t>Hierarchy</w:t>
+        <w:t>Warning</w:t>
       </w:r>
       <w:r>
         <w:t>Summary</w:t>
@@ -4679,12 +5365,102 @@
         <w:adjustRightInd w:val="0"/>
         <w:outlineLvl w:val="1"/>
       </w:pPr>
-      <w:bookmarkStart w:id="8" w:name="_Toc479938896"/>
+      <w:bookmarkStart w:id="8" w:name="_Toc5354236"/>
       <w:proofErr w:type="spellStart"/>
       <w:r>
         <w:t>Run</w:t>
       </w:r>
       <w:r>
+        <w:t>Hierarchy</w:t>
+      </w:r>
+      <w:r>
+        <w:t>Summary</w:t>
+      </w:r>
+      <w:proofErr w:type="spellEnd"/>
+      <w:r>
+        <w:t xml:space="preserve"> action</w:t>
+      </w:r>
+      <w:bookmarkEnd w:id="8"/>
+    </w:p>
+    <w:p>
+      <w:pPr>
+        <w:autoSpaceDE w:val="0"/>
+        <w:autoSpaceDN w:val="0"/>
+        <w:adjustRightInd w:val="0"/>
+        <w:ind w:left="1224"/>
+      </w:pPr>
+      <w:r>
+        <w:t xml:space="preserve">Call </w:t>
+      </w:r>
+      <w:proofErr w:type="spellStart"/>
+      <w:r>
+        <w:t>GetReportInfo</w:t>
+      </w:r>
+      <w:proofErr w:type="spellEnd"/>
+      <w:r>
+        <w:t xml:space="preserve"> passing in report name, report description, report width, and report height to get the </w:t>
+      </w:r>
+      <w:proofErr w:type="spellStart"/>
+      <w:r>
+        <w:t>ReportInfo</w:t>
+      </w:r>
+      <w:proofErr w:type="spellEnd"/>
+      <w:r>
+        <w:t xml:space="preserve"> object;</w:t>
+      </w:r>
+    </w:p>
+    <w:p>
+      <w:pPr>
+        <w:autoSpaceDE w:val="0"/>
+        <w:autoSpaceDN w:val="0"/>
+        <w:adjustRightInd w:val="0"/>
+        <w:ind w:left="1224"/>
+      </w:pPr>
+      <w:r>
+        <w:t xml:space="preserve">Return </w:t>
+      </w:r>
+      <w:proofErr w:type="spellStart"/>
+      <w:r>
+        <w:t>ReportTemplate.cshtml</w:t>
+      </w:r>
+      <w:proofErr w:type="spellEnd"/>
+      <w:r>
+        <w:t xml:space="preserve"> with the </w:t>
+      </w:r>
+      <w:proofErr w:type="spellStart"/>
+      <w:r>
+        <w:t>ReportInfo</w:t>
+      </w:r>
+      <w:proofErr w:type="spellEnd"/>
+      <w:r>
+        <w:t xml:space="preserve"> object.</w:t>
+      </w:r>
+    </w:p>
+    <w:p>
+      <w:pPr>
+        <w:autoSpaceDE w:val="0"/>
+        <w:autoSpaceDN w:val="0"/>
+        <w:adjustRightInd w:val="0"/>
+        <w:ind w:left="1224"/>
+      </w:pPr>
+    </w:p>
+    <w:p>
+      <w:pPr>
+        <w:numPr>
+          <w:ilvl w:val="2"/>
+          <w:numId w:val="1"/>
+        </w:numPr>
+        <w:autoSpaceDE w:val="0"/>
+        <w:autoSpaceDN w:val="0"/>
+        <w:adjustRightInd w:val="0"/>
+        <w:outlineLvl w:val="1"/>
+      </w:pPr>
+      <w:bookmarkStart w:id="9" w:name="_Toc5354237"/>
+      <w:proofErr w:type="spellStart"/>
+      <w:r>
+        <w:t>Run</w:t>
+      </w:r>
+      <w:r>
         <w:t>AdminActivity</w:t>
       </w:r>
       <w:r>
@@ -4694,7 +5470,7 @@
       <w:r>
         <w:t xml:space="preserve"> action</w:t>
       </w:r>
-      <w:bookmarkEnd w:id="8"/>
+      <w:bookmarkEnd w:id="9"/>
     </w:p>
     <w:p>
       <w:pPr>
@@ -4787,14 +5563,14 @@
           <w:b/>
         </w:rPr>
       </w:pPr>
-      <w:bookmarkStart w:id="9" w:name="_Toc479938897"/>
+      <w:bookmarkStart w:id="10" w:name="_Toc5354238"/>
       <w:r>
         <w:rPr>
           <w:b/>
         </w:rPr>
         <w:t>Page details</w:t>
       </w:r>
-      <w:bookmarkEnd w:id="9"/>
+      <w:bookmarkEnd w:id="10"/>
     </w:p>
     <w:p>
       <w:pPr>
@@ -4807,7 +5583,7 @@
         <w:adjustRightInd w:val="0"/>
         <w:outlineLvl w:val="1"/>
       </w:pPr>
-      <w:bookmarkStart w:id="10" w:name="_Toc479938898"/>
+      <w:bookmarkStart w:id="11" w:name="_Toc5354239"/>
       <w:r>
         <w:t>Coaching Log Summary (Views\Report\</w:t>
       </w:r>
@@ -4819,7 +5595,7 @@
       <w:r>
         <w:t>)</w:t>
       </w:r>
-      <w:bookmarkEnd w:id="10"/>
+      <w:bookmarkEnd w:id="11"/>
     </w:p>
     <w:p>
       <w:pPr>
@@ -4832,11 +5608,11 @@
         <w:adjustRightInd w:val="0"/>
         <w:outlineLvl w:val="1"/>
       </w:pPr>
-      <w:bookmarkStart w:id="11" w:name="_Toc479938899"/>
+      <w:bookmarkStart w:id="12" w:name="_Toc5354240"/>
       <w:r>
         <w:t>Razor pages comprising Web Page</w:t>
       </w:r>
-      <w:bookmarkEnd w:id="11"/>
+      <w:bookmarkEnd w:id="12"/>
     </w:p>
     <w:p>
       <w:pPr>
@@ -4869,11 +5645,11 @@
         <w:adjustRightInd w:val="0"/>
         <w:outlineLvl w:val="1"/>
       </w:pPr>
-      <w:bookmarkStart w:id="12" w:name="_Toc479938900"/>
+      <w:bookmarkStart w:id="13" w:name="_Toc5354241"/>
       <w:r>
         <w:t>Layout Page</w:t>
       </w:r>
-      <w:bookmarkEnd w:id="12"/>
+      <w:bookmarkEnd w:id="13"/>
     </w:p>
     <w:p>
       <w:pPr>
@@ -4909,11 +5685,11 @@
         <w:adjustRightInd w:val="0"/>
         <w:outlineLvl w:val="1"/>
       </w:pPr>
-      <w:bookmarkStart w:id="13" w:name="_Toc479938901"/>
+      <w:bookmarkStart w:id="14" w:name="_Toc5354242"/>
       <w:r>
         <w:t>Screenshot</w:t>
       </w:r>
-      <w:bookmarkEnd w:id="13"/>
+      <w:bookmarkEnd w:id="14"/>
     </w:p>
     <w:p>
       <w:pPr>
@@ -4992,11 +5768,11 @@
         <w:adjustRightInd w:val="0"/>
         <w:outlineLvl w:val="1"/>
       </w:pPr>
-      <w:bookmarkStart w:id="14" w:name="_Toc479938902"/>
+      <w:bookmarkStart w:id="15" w:name="_Toc5354243"/>
       <w:r>
         <w:t>Links</w:t>
       </w:r>
-      <w:bookmarkEnd w:id="14"/>
+      <w:bookmarkEnd w:id="15"/>
       <w:r>
         <w:t xml:space="preserve"> </w:t>
       </w:r>
@@ -5031,11 +5807,11 @@
         <w:adjustRightInd w:val="0"/>
         <w:outlineLvl w:val="1"/>
       </w:pPr>
-      <w:bookmarkStart w:id="15" w:name="_Toc479938903"/>
+      <w:bookmarkStart w:id="16" w:name="_Toc5354244"/>
       <w:r>
         <w:t>Web Page Invoked Events</w:t>
       </w:r>
-      <w:bookmarkEnd w:id="15"/>
+      <w:bookmarkEnd w:id="16"/>
     </w:p>
     <w:p>
       <w:pPr>
@@ -5068,11 +5844,11 @@
         <w:adjustRightInd w:val="0"/>
         <w:outlineLvl w:val="1"/>
       </w:pPr>
-      <w:bookmarkStart w:id="16" w:name="_Toc479938904"/>
+      <w:bookmarkStart w:id="17" w:name="_Toc5354245"/>
       <w:r>
         <w:t>Form Fields</w:t>
       </w:r>
-      <w:bookmarkEnd w:id="16"/>
+      <w:bookmarkEnd w:id="17"/>
     </w:p>
     <w:p>
       <w:pPr>
@@ -5086,7 +5862,15 @@
         <w:t>None</w:t>
       </w:r>
     </w:p>
-    <w:p/>
+    <w:p>
+      <w:pPr>
+        <w:pStyle w:val="ListParagraph"/>
+        <w:autoSpaceDE w:val="0"/>
+        <w:autoSpaceDN w:val="0"/>
+        <w:adjustRightInd w:val="0"/>
+        <w:ind w:left="864" w:firstLine="360"/>
+      </w:pPr>
+    </w:p>
     <w:p>
       <w:pPr>
         <w:numPr>
@@ -5098,12 +5882,12 @@
         <w:adjustRightInd w:val="0"/>
         <w:outlineLvl w:val="1"/>
       </w:pPr>
-      <w:bookmarkStart w:id="17" w:name="_Toc479938905"/>
-      <w:r>
-        <w:t>Warning</w:t>
-      </w:r>
-      <w:r>
-        <w:t xml:space="preserve"> Log Summary (Views\Report\</w:t>
+      <w:bookmarkStart w:id="18" w:name="_Toc5354246"/>
+      <w:r>
+        <w:t xml:space="preserve">Quality Now </w:t>
+      </w:r>
+      <w:r>
+        <w:t>Coaching Log Summary (Views\Report\</w:t>
       </w:r>
       <w:proofErr w:type="spellStart"/>
       <w:r>
@@ -5113,7 +5897,7 @@
       <w:r>
         <w:t>)</w:t>
       </w:r>
-      <w:bookmarkEnd w:id="17"/>
+      <w:bookmarkEnd w:id="18"/>
     </w:p>
     <w:p>
       <w:pPr>
@@ -5126,11 +5910,11 @@
         <w:adjustRightInd w:val="0"/>
         <w:outlineLvl w:val="1"/>
       </w:pPr>
-      <w:bookmarkStart w:id="18" w:name="_Toc479938906"/>
+      <w:bookmarkStart w:id="19" w:name="_Toc5354247"/>
       <w:r>
         <w:t>Razor pages comprising Web Page</w:t>
       </w:r>
-      <w:bookmarkEnd w:id="18"/>
+      <w:bookmarkEnd w:id="19"/>
     </w:p>
     <w:p>
       <w:pPr>
@@ -5163,11 +5947,11 @@
         <w:adjustRightInd w:val="0"/>
         <w:outlineLvl w:val="1"/>
       </w:pPr>
-      <w:bookmarkStart w:id="19" w:name="_Toc479938907"/>
+      <w:bookmarkStart w:id="20" w:name="_Toc5354248"/>
       <w:r>
         <w:t>Layout Page</w:t>
       </w:r>
-      <w:bookmarkEnd w:id="19"/>
+      <w:bookmarkEnd w:id="20"/>
     </w:p>
     <w:p>
       <w:pPr>
@@ -5203,11 +5987,318 @@
         <w:adjustRightInd w:val="0"/>
         <w:outlineLvl w:val="1"/>
       </w:pPr>
-      <w:bookmarkStart w:id="20" w:name="_Toc479938908"/>
+      <w:bookmarkStart w:id="21" w:name="_Toc5354249"/>
       <w:r>
         <w:t>Screenshot</w:t>
       </w:r>
-      <w:bookmarkEnd w:id="20"/>
+      <w:bookmarkEnd w:id="21"/>
+    </w:p>
+    <w:p>
+      <w:pPr>
+        <w:autoSpaceDE w:val="0"/>
+        <w:autoSpaceDN w:val="0"/>
+        <w:adjustRightInd w:val="0"/>
+        <w:ind w:left="1224"/>
+        <w:outlineLvl w:val="1"/>
+      </w:pPr>
+    </w:p>
+    <w:p>
+      <w:pPr>
+        <w:autoSpaceDE w:val="0"/>
+        <w:autoSpaceDN w:val="0"/>
+        <w:adjustRightInd w:val="0"/>
+      </w:pPr>
+      <w:r>
+        <w:rPr>
+          <w:noProof/>
+        </w:rPr>
+        <w:drawing>
+          <wp:inline distT="0" distB="0" distL="0" distR="0">
+            <wp:extent cx="5943600" cy="1836420"/>
+            <wp:effectExtent l="0" t="0" r="0" b="0"/>
+            <wp:docPr id="3" name="Picture 3"/>
+            <wp:cNvGraphicFramePr>
+              <a:graphicFrameLocks xmlns:a="http://schemas.openxmlformats.org/drawingml/2006/main" noChangeAspect="1"/>
+            </wp:cNvGraphicFramePr>
+            <a:graphic xmlns:a="http://schemas.openxmlformats.org/drawingml/2006/main">
+              <a:graphicData uri="http://schemas.openxmlformats.org/drawingml/2006/picture">
+                <pic:pic xmlns:pic="http://schemas.openxmlformats.org/drawingml/2006/picture">
+                  <pic:nvPicPr>
+                    <pic:cNvPr id="0" name="Picture 1"/>
+                    <pic:cNvPicPr>
+                      <a:picLocks noChangeAspect="1" noChangeArrowheads="1"/>
+                    </pic:cNvPicPr>
+                  </pic:nvPicPr>
+                  <pic:blipFill>
+                    <a:blip r:embed="rId9">
+                      <a:extLst>
+                        <a:ext uri="{28A0092B-C50C-407E-A947-70E740481C1C}">
+                          <a14:useLocalDpi xmlns:a14="http://schemas.microsoft.com/office/drawing/2010/main" val="0"/>
+                        </a:ext>
+                      </a:extLst>
+                    </a:blip>
+                    <a:srcRect/>
+                    <a:stretch>
+                      <a:fillRect/>
+                    </a:stretch>
+                  </pic:blipFill>
+                  <pic:spPr bwMode="auto">
+                    <a:xfrm>
+                      <a:off x="0" y="0"/>
+                      <a:ext cx="5943600" cy="1836420"/>
+                    </a:xfrm>
+                    <a:prstGeom prst="rect">
+                      <a:avLst/>
+                    </a:prstGeom>
+                    <a:noFill/>
+                    <a:ln>
+                      <a:noFill/>
+                    </a:ln>
+                  </pic:spPr>
+                </pic:pic>
+              </a:graphicData>
+            </a:graphic>
+          </wp:inline>
+        </w:drawing>
+      </w:r>
+    </w:p>
+    <w:p>
+      <w:pPr>
+        <w:autoSpaceDE w:val="0"/>
+        <w:autoSpaceDN w:val="0"/>
+        <w:adjustRightInd w:val="0"/>
+        <w:ind w:left="1224"/>
+        <w:outlineLvl w:val="1"/>
+      </w:pPr>
+    </w:p>
+    <w:p>
+      <w:pPr>
+        <w:numPr>
+          <w:ilvl w:val="2"/>
+          <w:numId w:val="1"/>
+        </w:numPr>
+        <w:autoSpaceDE w:val="0"/>
+        <w:autoSpaceDN w:val="0"/>
+        <w:adjustRightInd w:val="0"/>
+        <w:outlineLvl w:val="1"/>
+      </w:pPr>
+      <w:bookmarkStart w:id="22" w:name="_Toc5354250"/>
+      <w:r>
+        <w:lastRenderedPageBreak/>
+        <w:t>Links</w:t>
+      </w:r>
+      <w:bookmarkEnd w:id="22"/>
+      <w:r>
+        <w:t xml:space="preserve"> </w:t>
+      </w:r>
+    </w:p>
+    <w:p>
+      <w:pPr>
+        <w:autoSpaceDE w:val="0"/>
+        <w:autoSpaceDN w:val="0"/>
+        <w:adjustRightInd w:val="0"/>
+        <w:ind w:left="1224"/>
+      </w:pPr>
+      <w:r>
+        <w:t>None</w:t>
+      </w:r>
+    </w:p>
+    <w:p>
+      <w:pPr>
+        <w:autoSpaceDE w:val="0"/>
+        <w:autoSpaceDN w:val="0"/>
+        <w:adjustRightInd w:val="0"/>
+        <w:outlineLvl w:val="1"/>
+      </w:pPr>
+    </w:p>
+    <w:p>
+      <w:pPr>
+        <w:numPr>
+          <w:ilvl w:val="2"/>
+          <w:numId w:val="1"/>
+        </w:numPr>
+        <w:autoSpaceDE w:val="0"/>
+        <w:autoSpaceDN w:val="0"/>
+        <w:adjustRightInd w:val="0"/>
+        <w:outlineLvl w:val="1"/>
+      </w:pPr>
+      <w:bookmarkStart w:id="23" w:name="_Toc5354251"/>
+      <w:r>
+        <w:t>Web Page Invoked Events</w:t>
+      </w:r>
+      <w:bookmarkEnd w:id="23"/>
+    </w:p>
+    <w:p>
+      <w:pPr>
+        <w:autoSpaceDE w:val="0"/>
+        <w:autoSpaceDN w:val="0"/>
+        <w:adjustRightInd w:val="0"/>
+        <w:ind w:left="1224"/>
+      </w:pPr>
+      <w:r>
+        <w:t>None</w:t>
+      </w:r>
+    </w:p>
+    <w:p>
+      <w:pPr>
+        <w:autoSpaceDE w:val="0"/>
+        <w:autoSpaceDN w:val="0"/>
+        <w:adjustRightInd w:val="0"/>
+        <w:ind w:left="1224"/>
+        <w:outlineLvl w:val="1"/>
+      </w:pPr>
+    </w:p>
+    <w:p>
+      <w:pPr>
+        <w:numPr>
+          <w:ilvl w:val="2"/>
+          <w:numId w:val="1"/>
+        </w:numPr>
+        <w:autoSpaceDE w:val="0"/>
+        <w:autoSpaceDN w:val="0"/>
+        <w:adjustRightInd w:val="0"/>
+        <w:outlineLvl w:val="1"/>
+      </w:pPr>
+      <w:bookmarkStart w:id="24" w:name="_Toc5354252"/>
+      <w:r>
+        <w:t>Form Fields</w:t>
+      </w:r>
+      <w:bookmarkEnd w:id="24"/>
+    </w:p>
+    <w:p>
+      <w:pPr>
+        <w:pStyle w:val="ListParagraph"/>
+        <w:autoSpaceDE w:val="0"/>
+        <w:autoSpaceDN w:val="0"/>
+        <w:adjustRightInd w:val="0"/>
+        <w:ind w:left="864" w:firstLine="360"/>
+      </w:pPr>
+      <w:r>
+        <w:t>None</w:t>
+      </w:r>
+    </w:p>
+    <w:p/>
+    <w:p>
+      <w:pPr>
+        <w:numPr>
+          <w:ilvl w:val="1"/>
+          <w:numId w:val="1"/>
+        </w:numPr>
+        <w:autoSpaceDE w:val="0"/>
+        <w:autoSpaceDN w:val="0"/>
+        <w:adjustRightInd w:val="0"/>
+        <w:outlineLvl w:val="1"/>
+      </w:pPr>
+      <w:bookmarkStart w:id="25" w:name="_Toc5354253"/>
+      <w:r>
+        <w:t>Warning</w:t>
+      </w:r>
+      <w:r>
+        <w:t xml:space="preserve"> Log Summary (Views\Report\</w:t>
+      </w:r>
+      <w:proofErr w:type="spellStart"/>
+      <w:r>
+        <w:t>ReportTemplate.cshtml</w:t>
+      </w:r>
+      <w:proofErr w:type="spellEnd"/>
+      <w:r>
+        <w:t>)</w:t>
+      </w:r>
+      <w:bookmarkEnd w:id="25"/>
+    </w:p>
+    <w:p>
+      <w:pPr>
+        <w:numPr>
+          <w:ilvl w:val="2"/>
+          <w:numId w:val="1"/>
+        </w:numPr>
+        <w:autoSpaceDE w:val="0"/>
+        <w:autoSpaceDN w:val="0"/>
+        <w:adjustRightInd w:val="0"/>
+        <w:outlineLvl w:val="1"/>
+      </w:pPr>
+      <w:bookmarkStart w:id="26" w:name="_Toc5354254"/>
+      <w:r>
+        <w:t>Razor pages comprising Web Page</w:t>
+      </w:r>
+      <w:bookmarkEnd w:id="26"/>
+    </w:p>
+    <w:p>
+      <w:pPr>
+        <w:autoSpaceDE w:val="0"/>
+        <w:autoSpaceDN w:val="0"/>
+        <w:adjustRightInd w:val="0"/>
+        <w:ind w:left="1224"/>
+      </w:pPr>
+      <w:r>
+        <w:t>None</w:t>
+      </w:r>
+    </w:p>
+    <w:p>
+      <w:pPr>
+        <w:autoSpaceDE w:val="0"/>
+        <w:autoSpaceDN w:val="0"/>
+        <w:adjustRightInd w:val="0"/>
+        <w:ind w:left="1224"/>
+        <w:outlineLvl w:val="1"/>
+      </w:pPr>
+    </w:p>
+    <w:p>
+      <w:pPr>
+        <w:numPr>
+          <w:ilvl w:val="2"/>
+          <w:numId w:val="1"/>
+        </w:numPr>
+        <w:autoSpaceDE w:val="0"/>
+        <w:autoSpaceDN w:val="0"/>
+        <w:adjustRightInd w:val="0"/>
+        <w:outlineLvl w:val="1"/>
+      </w:pPr>
+      <w:bookmarkStart w:id="27" w:name="_Toc5354255"/>
+      <w:r>
+        <w:t>Layout Page</w:t>
+      </w:r>
+      <w:bookmarkEnd w:id="27"/>
+    </w:p>
+    <w:p>
+      <w:pPr>
+        <w:pStyle w:val="NormalTableText"/>
+        <w:ind w:left="1440"/>
+      </w:pPr>
+      <w:r>
+        <w:t>Views\Shared\_</w:t>
+      </w:r>
+      <w:proofErr w:type="spellStart"/>
+      <w:r>
+        <w:t>Layoutcshtml</w:t>
+      </w:r>
+      <w:proofErr w:type="spellEnd"/>
+    </w:p>
+    <w:p>
+      <w:pPr>
+        <w:autoSpaceDE w:val="0"/>
+        <w:autoSpaceDN w:val="0"/>
+        <w:adjustRightInd w:val="0"/>
+        <w:ind w:left="2160"/>
+        <w:outlineLvl w:val="1"/>
+      </w:pPr>
+    </w:p>
+    <w:p>
+      <w:pPr>
+        <w:numPr>
+          <w:ilvl w:val="2"/>
+          <w:numId w:val="1"/>
+        </w:numPr>
+        <w:autoSpaceDE w:val="0"/>
+        <w:autoSpaceDN w:val="0"/>
+        <w:adjustRightInd w:val="0"/>
+        <w:outlineLvl w:val="1"/>
+      </w:pPr>
+      <w:bookmarkStart w:id="28" w:name="_Toc5354256"/>
+      <w:r>
+        <w:t>Screenshot</w:t>
+      </w:r>
+      <w:bookmarkEnd w:id="28"/>
     </w:p>
     <w:p>
       <w:pPr>
@@ -5241,7 +6332,7 @@
                     </pic:cNvPicPr>
                   </pic:nvPicPr>
                   <pic:blipFill>
-                    <a:blip r:embed="rId9" cstate="print">
+                    <a:blip r:embed="rId10" cstate="print">
                       <a:extLst>
                         <a:ext uri="{28A0092B-C50C-407E-A947-70E740481C1C}">
                           <a14:useLocalDpi xmlns:a14="http://schemas.microsoft.com/office/drawing/2010/main" val="0"/>
@@ -5285,11 +6376,11 @@
         <w:adjustRightInd w:val="0"/>
         <w:outlineLvl w:val="1"/>
       </w:pPr>
-      <w:bookmarkStart w:id="21" w:name="_Toc479938909"/>
+      <w:bookmarkStart w:id="29" w:name="_Toc5354257"/>
       <w:r>
         <w:t>Links</w:t>
       </w:r>
-      <w:bookmarkEnd w:id="21"/>
+      <w:bookmarkEnd w:id="29"/>
       <w:r>
         <w:t xml:space="preserve"> </w:t>
       </w:r>
@@ -5324,11 +6415,11 @@
         <w:adjustRightInd w:val="0"/>
         <w:outlineLvl w:val="1"/>
       </w:pPr>
-      <w:bookmarkStart w:id="22" w:name="_Toc479938910"/>
+      <w:bookmarkStart w:id="30" w:name="_Toc5354258"/>
       <w:r>
         <w:t>Web Page Invoked Events</w:t>
       </w:r>
-      <w:bookmarkEnd w:id="22"/>
+      <w:bookmarkEnd w:id="30"/>
     </w:p>
     <w:p>
       <w:pPr>
@@ -5361,11 +6452,11 @@
         <w:adjustRightInd w:val="0"/>
         <w:outlineLvl w:val="1"/>
       </w:pPr>
-      <w:bookmarkStart w:id="23" w:name="_Toc479938911"/>
+      <w:bookmarkStart w:id="31" w:name="_Toc5354259"/>
       <w:r>
         <w:t>Form Fields</w:t>
       </w:r>
-      <w:bookmarkEnd w:id="23"/>
+      <w:bookmarkEnd w:id="31"/>
     </w:p>
     <w:p>
       <w:pPr>
@@ -5391,7 +6482,7 @@
         <w:adjustRightInd w:val="0"/>
         <w:outlineLvl w:val="1"/>
       </w:pPr>
-      <w:bookmarkStart w:id="24" w:name="_Toc479938912"/>
+      <w:bookmarkStart w:id="32" w:name="_Toc5354260"/>
       <w:r>
         <w:t>Hierarchy</w:t>
       </w:r>
@@ -5406,7 +6497,7 @@
       <w:r>
         <w:t>)</w:t>
       </w:r>
-      <w:bookmarkEnd w:id="24"/>
+      <w:bookmarkEnd w:id="32"/>
     </w:p>
     <w:p>
       <w:pPr>
@@ -5419,11 +6510,11 @@
         <w:adjustRightInd w:val="0"/>
         <w:outlineLvl w:val="1"/>
       </w:pPr>
-      <w:bookmarkStart w:id="25" w:name="_Toc479938913"/>
+      <w:bookmarkStart w:id="33" w:name="_Toc5354261"/>
       <w:r>
         <w:t>Razor pages comprising Web Page</w:t>
       </w:r>
-      <w:bookmarkEnd w:id="25"/>
+      <w:bookmarkEnd w:id="33"/>
     </w:p>
     <w:p>
       <w:pPr>
@@ -5456,11 +6547,11 @@
         <w:adjustRightInd w:val="0"/>
         <w:outlineLvl w:val="1"/>
       </w:pPr>
-      <w:bookmarkStart w:id="26" w:name="_Toc479938914"/>
+      <w:bookmarkStart w:id="34" w:name="_Toc5354262"/>
       <w:r>
         <w:t>Layout Page</w:t>
       </w:r>
-      <w:bookmarkEnd w:id="26"/>
+      <w:bookmarkEnd w:id="34"/>
     </w:p>
     <w:p>
       <w:pPr>
@@ -5496,11 +6587,11 @@
         <w:adjustRightInd w:val="0"/>
         <w:outlineLvl w:val="1"/>
       </w:pPr>
-      <w:bookmarkStart w:id="27" w:name="_Toc479938915"/>
+      <w:bookmarkStart w:id="35" w:name="_Toc5354263"/>
       <w:r>
         <w:t>Screenshot</w:t>
       </w:r>
-      <w:bookmarkEnd w:id="27"/>
+      <w:bookmarkEnd w:id="35"/>
     </w:p>
     <w:p>
       <w:pPr>
@@ -5516,6 +6607,7 @@
         <w:rPr>
           <w:noProof/>
         </w:rPr>
+        <w:lastRenderedPageBreak/>
         <w:drawing>
           <wp:inline distT="0" distB="0" distL="0" distR="0">
             <wp:extent cx="5943600" cy="3429000"/>
@@ -5534,7 +6626,7 @@
                     </pic:cNvPicPr>
                   </pic:nvPicPr>
                   <pic:blipFill>
-                    <a:blip r:embed="rId10" cstate="print">
+                    <a:blip r:embed="rId11" cstate="print">
                       <a:extLst>
                         <a:ext uri="{28A0092B-C50C-407E-A947-70E740481C1C}">
                           <a14:useLocalDpi xmlns:a14="http://schemas.microsoft.com/office/drawing/2010/main" val="0"/>
@@ -5578,11 +6670,11 @@
         <w:adjustRightInd w:val="0"/>
         <w:outlineLvl w:val="1"/>
       </w:pPr>
-      <w:bookmarkStart w:id="28" w:name="_Toc479938916"/>
+      <w:bookmarkStart w:id="36" w:name="_Toc5354264"/>
       <w:r>
         <w:t>Links</w:t>
       </w:r>
-      <w:bookmarkEnd w:id="28"/>
+      <w:bookmarkEnd w:id="36"/>
       <w:r>
         <w:t xml:space="preserve"> </w:t>
       </w:r>
@@ -5617,11 +6709,11 @@
         <w:adjustRightInd w:val="0"/>
         <w:outlineLvl w:val="1"/>
       </w:pPr>
-      <w:bookmarkStart w:id="29" w:name="_Toc479938917"/>
+      <w:bookmarkStart w:id="37" w:name="_Toc5354265"/>
       <w:r>
         <w:t>Web Page Invoked Events</w:t>
       </w:r>
-      <w:bookmarkEnd w:id="29"/>
+      <w:bookmarkEnd w:id="37"/>
     </w:p>
     <w:p>
       <w:pPr>
@@ -5654,11 +6746,11 @@
         <w:adjustRightInd w:val="0"/>
         <w:outlineLvl w:val="1"/>
       </w:pPr>
-      <w:bookmarkStart w:id="30" w:name="_Toc479938918"/>
+      <w:bookmarkStart w:id="38" w:name="_Toc5354266"/>
       <w:r>
         <w:t>Form Fields</w:t>
       </w:r>
-      <w:bookmarkEnd w:id="30"/>
+      <w:bookmarkEnd w:id="38"/>
     </w:p>
     <w:p>
       <w:pPr>
@@ -5684,7 +6776,7 @@
         <w:adjustRightInd w:val="0"/>
         <w:outlineLvl w:val="1"/>
       </w:pPr>
-      <w:bookmarkStart w:id="31" w:name="_Toc479938919"/>
+      <w:bookmarkStart w:id="39" w:name="_Toc5354267"/>
       <w:r>
         <w:t xml:space="preserve">Admin Activity </w:t>
       </w:r>
@@ -5699,7 +6791,7 @@
       <w:r>
         <w:t>)</w:t>
       </w:r>
-      <w:bookmarkEnd w:id="31"/>
+      <w:bookmarkEnd w:id="39"/>
     </w:p>
     <w:p>
       <w:pPr>
@@ -5712,11 +6804,11 @@
         <w:adjustRightInd w:val="0"/>
         <w:outlineLvl w:val="1"/>
       </w:pPr>
-      <w:bookmarkStart w:id="32" w:name="_Toc479938920"/>
+      <w:bookmarkStart w:id="40" w:name="_Toc5354268"/>
       <w:r>
         <w:t>Razor pages comprising Web Page</w:t>
       </w:r>
-      <w:bookmarkEnd w:id="32"/>
+      <w:bookmarkEnd w:id="40"/>
     </w:p>
     <w:p>
       <w:pPr>
@@ -5749,11 +6841,11 @@
         <w:adjustRightInd w:val="0"/>
         <w:outlineLvl w:val="1"/>
       </w:pPr>
-      <w:bookmarkStart w:id="33" w:name="_Toc479938921"/>
+      <w:bookmarkStart w:id="41" w:name="_Toc5354269"/>
       <w:r>
         <w:t>Layout Page</w:t>
       </w:r>
-      <w:bookmarkEnd w:id="33"/>
+      <w:bookmarkEnd w:id="41"/>
     </w:p>
     <w:p>
       <w:pPr>
@@ -5789,11 +6881,11 @@
         <w:adjustRightInd w:val="0"/>
         <w:outlineLvl w:val="1"/>
       </w:pPr>
-      <w:bookmarkStart w:id="34" w:name="_Toc479938922"/>
+      <w:bookmarkStart w:id="42" w:name="_Toc5354270"/>
       <w:r>
         <w:t>Screenshot</w:t>
       </w:r>
-      <w:bookmarkEnd w:id="34"/>
+      <w:bookmarkEnd w:id="42"/>
     </w:p>
     <w:p>
       <w:pPr>
@@ -5809,6 +6901,7 @@
         <w:rPr>
           <w:noProof/>
         </w:rPr>
+        <w:lastRenderedPageBreak/>
         <w:drawing>
           <wp:inline distT="0" distB="0" distL="0" distR="0">
             <wp:extent cx="5935980" cy="3268980"/>
@@ -5827,7 +6920,7 @@
                     </pic:cNvPicPr>
                   </pic:nvPicPr>
                   <pic:blipFill>
-                    <a:blip r:embed="rId11" cstate="print">
+                    <a:blip r:embed="rId12" cstate="print">
                       <a:extLst>
                         <a:ext uri="{28A0092B-C50C-407E-A947-70E740481C1C}">
                           <a14:useLocalDpi xmlns:a14="http://schemas.microsoft.com/office/drawing/2010/main" val="0"/>
@@ -5871,11 +6964,11 @@
         <w:adjustRightInd w:val="0"/>
         <w:outlineLvl w:val="1"/>
       </w:pPr>
-      <w:bookmarkStart w:id="35" w:name="_Toc479938923"/>
+      <w:bookmarkStart w:id="43" w:name="_Toc5354271"/>
       <w:r>
         <w:t>Links</w:t>
       </w:r>
-      <w:bookmarkEnd w:id="35"/>
+      <w:bookmarkEnd w:id="43"/>
       <w:r>
         <w:t xml:space="preserve"> </w:t>
       </w:r>
@@ -5910,11 +7003,11 @@
         <w:adjustRightInd w:val="0"/>
         <w:outlineLvl w:val="1"/>
       </w:pPr>
-      <w:bookmarkStart w:id="36" w:name="_Toc479938924"/>
+      <w:bookmarkStart w:id="44" w:name="_Toc5354272"/>
       <w:r>
         <w:t>Web Page Invoked Events</w:t>
       </w:r>
-      <w:bookmarkEnd w:id="36"/>
+      <w:bookmarkEnd w:id="44"/>
     </w:p>
     <w:p>
       <w:pPr>
@@ -5947,11 +7040,11 @@
         <w:adjustRightInd w:val="0"/>
         <w:outlineLvl w:val="1"/>
       </w:pPr>
-      <w:bookmarkStart w:id="37" w:name="_Toc479938925"/>
+      <w:bookmarkStart w:id="45" w:name="_Toc5354273"/>
       <w:r>
         <w:t>Form Fields</w:t>
       </w:r>
-      <w:bookmarkEnd w:id="37"/>
+      <w:bookmarkEnd w:id="45"/>
     </w:p>
     <w:p>
       <w:pPr>
@@ -5967,7 +7060,7 @@
     </w:p>
     <w:p/>
     <w:sectPr>
-      <w:footerReference w:type="default" r:id="rId12"/>
+      <w:footerReference w:type="default" r:id="rId13"/>
       <w:pgSz w:w="12240" w:h="15840"/>
       <w:pgMar w:top="1440" w:right="1440" w:bottom="1440" w:left="1440" w:header="720" w:footer="720" w:gutter="0"/>
       <w:cols w:space="720"/>
@@ -6147,7 +7240,7 @@
         <w:rStyle w:val="PageNumber"/>
         <w:noProof/>
       </w:rPr>
-      <w:t>7</w:t>
+      <w:t>8</w:t>
     </w:r>
     <w:r>
       <w:rPr>

</xml_diff>